<commit_message>
[feature]: a few words...
</commit_message>
<xml_diff>
--- a/mushroom_data_analysis.docx
+++ b/mushroom_data_analysis.docx
@@ -2559,7 +2559,7 @@
         <w:shd w:val="clear" w:color="auto" w:fill="FFFFFF"/>
         <w:spacing w:before="240" w:beforeAutospacing="0" w:after="240" w:afterAutospacing="0"/>
         <w:rPr>
-          <w:rFonts w:asciiTheme="majorEastAsia" w:eastAsiaTheme="majorEastAsia" w:hAnsiTheme="majorEastAsia" w:cs="Segoe UI" w:hint="eastAsia"/>
+          <w:rFonts w:asciiTheme="majorEastAsia" w:eastAsiaTheme="majorEastAsia" w:hAnsiTheme="majorEastAsia" w:cs="Segoe UI"/>
           <w:color w:val="24292E"/>
           <w:sz w:val="20"/>
           <w:szCs w:val="22"/>
@@ -8504,7 +8504,7 @@
         <w:shd w:val="clear" w:color="auto" w:fill="FFFFFF"/>
         <w:spacing w:before="240" w:beforeAutospacing="0" w:after="240" w:afterAutospacing="0"/>
         <w:rPr>
-          <w:rFonts w:asciiTheme="majorEastAsia" w:eastAsiaTheme="majorEastAsia" w:hAnsiTheme="majorEastAsia" w:cs="Segoe UI" w:hint="eastAsia"/>
+          <w:rFonts w:asciiTheme="majorEastAsia" w:eastAsiaTheme="majorEastAsia" w:hAnsiTheme="majorEastAsia" w:cs="Segoe UI"/>
           <w:color w:val="24292E"/>
           <w:sz w:val="20"/>
           <w:szCs w:val="22"/>
@@ -8828,7 +8828,7 @@
         <w:shd w:val="clear" w:color="auto" w:fill="FFFFFF"/>
         <w:spacing w:before="240" w:beforeAutospacing="0" w:after="240" w:afterAutospacing="0"/>
         <w:rPr>
-          <w:rFonts w:asciiTheme="majorEastAsia" w:eastAsiaTheme="majorEastAsia" w:hAnsiTheme="majorEastAsia" w:cs="Segoe UI" w:hint="eastAsia"/>
+          <w:rFonts w:asciiTheme="majorEastAsia" w:eastAsiaTheme="majorEastAsia" w:hAnsiTheme="majorEastAsia" w:cs="Segoe UI"/>
           <w:color w:val="24292E"/>
           <w:sz w:val="20"/>
           <w:szCs w:val="22"/>
@@ -8892,16 +8892,7 @@
           <w:sz w:val="18"/>
           <w:szCs w:val="22"/>
         </w:rPr>
-        <w:t>talk-color-below</w:t>
-      </w:r>
-      <w:r>
-        <w:rPr>
-          <w:rFonts w:asciiTheme="majorEastAsia" w:eastAsiaTheme="majorEastAsia" w:hAnsiTheme="majorEastAsia" w:cs="Segoe UI"/>
-          <w:color w:val="24292E"/>
-          <w:sz w:val="18"/>
-          <w:szCs w:val="22"/>
-        </w:rPr>
-        <w:t xml:space="preserve">-ring] </w:t>
+        <w:t xml:space="preserve">talk-color-below-ring] </w:t>
       </w:r>
       <w:r>
         <w:rPr>
@@ -9096,8 +9087,6 @@
         </w:rPr>
         <w:t xml:space="preserve"> </w:t>
       </w:r>
-      <w:bookmarkStart w:id="0" w:name="_GoBack"/>
-      <w:bookmarkEnd w:id="0"/>
     </w:p>
     <w:p>
       <w:pPr>
@@ -9111,6 +9100,48 @@
           <w:szCs w:val="22"/>
         </w:rPr>
       </w:pPr>
+      <w:r>
+        <w:rPr>
+          <w:rFonts w:asciiTheme="majorEastAsia" w:eastAsiaTheme="majorEastAsia" w:hAnsiTheme="majorEastAsia" w:cs="Segoe UI" w:hint="eastAsia"/>
+          <w:color w:val="24292E"/>
+          <w:sz w:val="20"/>
+          <w:szCs w:val="22"/>
+        </w:rPr>
+        <w:t xml:space="preserve">해당 항목들을 합친 후 </w:t>
+      </w:r>
+      <w:r>
+        <w:rPr>
+          <w:rFonts w:asciiTheme="majorEastAsia" w:eastAsiaTheme="majorEastAsia" w:hAnsiTheme="majorEastAsia" w:cs="Segoe UI"/>
+          <w:color w:val="24292E"/>
+          <w:sz w:val="20"/>
+          <w:szCs w:val="22"/>
+        </w:rPr>
+        <w:t xml:space="preserve">stack bar </w:t>
+      </w:r>
+      <w:r>
+        <w:rPr>
+          <w:rFonts w:asciiTheme="majorEastAsia" w:eastAsiaTheme="majorEastAsia" w:hAnsiTheme="majorEastAsia" w:cs="Segoe UI" w:hint="eastAsia"/>
+          <w:color w:val="24292E"/>
+          <w:sz w:val="20"/>
+          <w:szCs w:val="22"/>
+        </w:rPr>
+        <w:t>로 표현을 해 보았더니 다음과 같은 결과를 얻을 수 있었다.</w:t>
+      </w:r>
+    </w:p>
+    <w:p>
+      <w:pPr>
+        <w:pStyle w:val="NormalWeb"/>
+        <w:shd w:val="clear" w:color="auto" w:fill="FFFFFF"/>
+        <w:spacing w:before="240" w:beforeAutospacing="0" w:after="240" w:afterAutospacing="0"/>
+        <w:rPr>
+          <w:rFonts w:asciiTheme="majorEastAsia" w:eastAsiaTheme="majorEastAsia" w:hAnsiTheme="majorEastAsia" w:cs="Segoe UI"/>
+          <w:color w:val="24292E"/>
+          <w:sz w:val="20"/>
+          <w:szCs w:val="22"/>
+        </w:rPr>
+      </w:pPr>
+      <w:bookmarkStart w:id="0" w:name="_GoBack"/>
+      <w:bookmarkEnd w:id="0"/>
     </w:p>
     <w:sectPr>
       <w:pgSz w:w="16838" w:h="11906" w:orient="landscape"/>

</xml_diff>